<commit_message>
Delete temporary file related to monthly electricity consumption tracking.
</commit_message>
<xml_diff>
--- a/Predicting Monthly Electricity Consumption.docx
+++ b/Predicting Monthly Electricity Consumption.docx
@@ -1131,6 +1131,9 @@
           </w:tcPr>
           <w:p>
             <w:r>
+              <w:rPr>
+                <w:highlight w:val="yellow"/>
+              </w:rPr>
               <w:t>City/Municipality</w:t>
             </w:r>
           </w:p>
@@ -1532,6 +1535,7 @@
               <w:rPr>
                 <w:b/>
                 <w:bCs/>
+                <w:highlight w:val="cyan"/>
               </w:rPr>
               <w:t>Units</w:t>
             </w:r>
@@ -1561,12 +1565,14 @@
               <w:rPr>
                 <w:b/>
                 <w:bCs/>
+                <w:highlight w:val="cyan"/>
               </w:rPr>
             </w:pPr>
             <w:r>
               <w:rPr>
                 <w:b/>
                 <w:bCs/>
+                <w:highlight w:val="cyan"/>
               </w:rPr>
               <w:t>First Day of First Meter Entry</w:t>
             </w:r>
@@ -1596,12 +1602,14 @@
               <w:rPr>
                 <w:b/>
                 <w:bCs/>
+                <w:highlight w:val="cyan"/>
               </w:rPr>
             </w:pPr>
             <w:r>
               <w:rPr>
                 <w:b/>
                 <w:bCs/>
+                <w:highlight w:val="cyan"/>
               </w:rPr>
               <w:t>Last Day of Last Meter Entry</w:t>
             </w:r>
@@ -1910,12 +1918,14 @@
               <w:rPr>
                 <w:b/>
                 <w:bCs/>
+                <w:highlight w:val="yellow"/>
               </w:rPr>
             </w:pPr>
             <w:r>
               <w:rPr>
                 <w:b/>
                 <w:bCs/>
+                <w:highlight w:val="yellow"/>
               </w:rPr>
               <w:t>Start Date</w:t>
             </w:r>
@@ -1945,12 +1955,14 @@
               <w:rPr>
                 <w:b/>
                 <w:bCs/>
+                <w:highlight w:val="yellow"/>
               </w:rPr>
             </w:pPr>
             <w:r>
               <w:rPr>
                 <w:b/>
                 <w:bCs/>
+                <w:highlight w:val="yellow"/>
               </w:rPr>
               <w:t>End Date</w:t>
             </w:r>
@@ -2263,6 +2275,7 @@
               <w:rPr>
                 <w:b/>
                 <w:bCs/>
+                <w:highlight w:val="yellow"/>
               </w:rPr>
               <w:t>Use Type</w:t>
             </w:r>
@@ -5092,6 +5105,26 @@
 </file>
 
 <file path=customXml/item1.xml><?xml version="1.0" encoding="utf-8"?>
+<p:properties xmlns:p="http://schemas.microsoft.com/office/2006/metadata/properties" xmlns:xsi="http://www.w3.org/2001/XMLSchema-instance" xmlns:pc="http://schemas.microsoft.com/office/infopath/2007/PartnerControls">
+  <documentManagement>
+    <TaxCatchAll xmlns="57f9eb4d-c4e5-45bd-a26e-25b9c73e3fec" xsi:nil="true"/>
+    <lcf76f155ced4ddcb4097134ff3c332f xmlns="2a14a91e-4def-4df0-b1c4-5367e366b018">
+      <Terms xmlns="http://schemas.microsoft.com/office/infopath/2007/PartnerControls"/>
+    </lcf76f155ced4ddcb4097134ff3c332f>
+  </documentManagement>
+</p:properties>
+</file>
+
+<file path=customXml/item2.xml><?xml version="1.0" encoding="utf-8"?>
+<?mso-contentType ?>
+<FormTemplates xmlns="http://schemas.microsoft.com/sharepoint/v3/contenttype/forms">
+  <Display>DocumentLibraryForm</Display>
+  <Edit>DocumentLibraryForm</Edit>
+  <New>DocumentLibraryForm</New>
+</FormTemplates>
+</file>
+
+<file path=customXml/item3.xml><?xml version="1.0" encoding="utf-8"?>
 <ct:contentTypeSchema xmlns:ct="http://schemas.microsoft.com/office/2006/metadata/contentType" xmlns:ma="http://schemas.microsoft.com/office/2006/metadata/properties/metaAttributes" ct:_="" ma:_="" ma:contentTypeName="Document" ma:contentTypeID="0x0101009FD2E616253B6A46A3C4C5B0F4DE01E1" ma:contentTypeVersion="11" ma:contentTypeDescription="Create a new document." ma:contentTypeScope="" ma:versionID="75259e84ff5f474c177a478d0a98184e">
   <xsd:schema xmlns:xsd="http://www.w3.org/2001/XMLSchema" xmlns:xs="http://www.w3.org/2001/XMLSchema" xmlns:p="http://schemas.microsoft.com/office/2006/metadata/properties" xmlns:ns2="2a14a91e-4def-4df0-b1c4-5367e366b018" xmlns:ns3="57f9eb4d-c4e5-45bd-a26e-25b9c73e3fec" targetNamespace="http://schemas.microsoft.com/office/2006/metadata/properties" ma:root="true" ma:fieldsID="0a673d849a40cf63d560a871853a1fe0" ns2:_="" ns3:_="">
     <xsd:import namespace="2a14a91e-4def-4df0-b1c4-5367e366b018"/>
@@ -5286,34 +5319,40 @@
 </ct:contentTypeSchema>
 </file>
 
-<file path=customXml/item2.xml><?xml version="1.0" encoding="utf-8"?>
-<?mso-contentType ?>
-<FormTemplates xmlns="http://schemas.microsoft.com/sharepoint/v3/contenttype/forms">
-  <Display>DocumentLibraryForm</Display>
-  <Edit>DocumentLibraryForm</Edit>
-  <New>DocumentLibraryForm</New>
-</FormTemplates>
-</file>
-
-<file path=customXml/item3.xml><?xml version="1.0" encoding="utf-8"?>
-<p:properties xmlns:p="http://schemas.microsoft.com/office/2006/metadata/properties" xmlns:xsi="http://www.w3.org/2001/XMLSchema-instance" xmlns:pc="http://schemas.microsoft.com/office/infopath/2007/PartnerControls">
-  <documentManagement>
-    <TaxCatchAll xmlns="57f9eb4d-c4e5-45bd-a26e-25b9c73e3fec" xsi:nil="true"/>
-    <lcf76f155ced4ddcb4097134ff3c332f xmlns="2a14a91e-4def-4df0-b1c4-5367e366b018">
-      <Terms xmlns="http://schemas.microsoft.com/office/infopath/2007/PartnerControls"/>
-    </lcf76f155ced4ddcb4097134ff3c332f>
-  </documentManagement>
-</p:properties>
-</file>
-
 <file path=customXml/itemProps1.xml><?xml version="1.0" encoding="utf-8"?>
-<ds:datastoreItem xmlns:ds="http://schemas.openxmlformats.org/officeDocument/2006/customXml" ds:itemID="{0BB448DE-E1C2-4B74-807C-07916C7A5BD1}"/>
+<ds:datastoreItem xmlns:ds="http://schemas.openxmlformats.org/officeDocument/2006/customXml" ds:itemID="{0E1FE7A8-3554-4901-A68C-835AD3F4C43D}">
+  <ds:schemaRefs>
+    <ds:schemaRef ds:uri="http://schemas.microsoft.com/office/2006/metadata/properties"/>
+    <ds:schemaRef ds:uri="http://schemas.microsoft.com/office/infopath/2007/PartnerControls"/>
+    <ds:schemaRef ds:uri="57f9eb4d-c4e5-45bd-a26e-25b9c73e3fec"/>
+    <ds:schemaRef ds:uri="2a14a91e-4def-4df0-b1c4-5367e366b018"/>
+  </ds:schemaRefs>
+</ds:datastoreItem>
 </file>
 
 <file path=customXml/itemProps2.xml><?xml version="1.0" encoding="utf-8"?>
-<ds:datastoreItem xmlns:ds="http://schemas.openxmlformats.org/officeDocument/2006/customXml" ds:itemID="{62EFDA73-3AEF-4306-9E36-469A7412081F}"/>
+<ds:datastoreItem xmlns:ds="http://schemas.openxmlformats.org/officeDocument/2006/customXml" ds:itemID="{62EFDA73-3AEF-4306-9E36-469A7412081F}">
+  <ds:schemaRefs>
+    <ds:schemaRef ds:uri="http://schemas.microsoft.com/sharepoint/v3/contenttype/forms"/>
+  </ds:schemaRefs>
+</ds:datastoreItem>
 </file>
 
 <file path=customXml/itemProps3.xml><?xml version="1.0" encoding="utf-8"?>
-<ds:datastoreItem xmlns:ds="http://schemas.openxmlformats.org/officeDocument/2006/customXml" ds:itemID="{0E1FE7A8-3554-4901-A68C-835AD3F4C43D}"/>
+<ds:datastoreItem xmlns:ds="http://schemas.openxmlformats.org/officeDocument/2006/customXml" ds:itemID="{0BB448DE-E1C2-4B74-807C-07916C7A5BD1}">
+  <ds:schemaRefs>
+    <ds:schemaRef ds:uri="http://schemas.microsoft.com/office/2006/metadata/contentType"/>
+    <ds:schemaRef ds:uri="http://schemas.microsoft.com/office/2006/metadata/properties/metaAttributes"/>
+    <ds:schemaRef ds:uri="http://www.w3.org/2001/XMLSchema"/>
+    <ds:schemaRef ds:uri="http://schemas.microsoft.com/office/2006/metadata/properties"/>
+    <ds:schemaRef ds:uri="2a14a91e-4def-4df0-b1c4-5367e366b018"/>
+    <ds:schemaRef ds:uri="57f9eb4d-c4e5-45bd-a26e-25b9c73e3fec"/>
+    <ds:schemaRef ds:uri="http://schemas.microsoft.com/office/2006/documentManagement/types"/>
+    <ds:schemaRef ds:uri="http://schemas.microsoft.com/office/infopath/2007/PartnerControls"/>
+    <ds:schemaRef ds:uri="http://schemas.openxmlformats.org/package/2006/metadata/core-properties"/>
+    <ds:schemaRef ds:uri="http://purl.org/dc/elements/1.1/"/>
+    <ds:schemaRef ds:uri="http://purl.org/dc/terms/"/>
+    <ds:schemaRef ds:uri="http://schemas.microsoft.com/internal/obd"/>
+  </ds:schemaRefs>
+</ds:datastoreItem>
 </file>
</xml_diff>